<commit_message>
kleine aanpassing aan de hand van interview verslag
</commit_message>
<xml_diff>
--- a/Documents/project3.docx
+++ b/Documents/project3.docx
@@ -94,7 +94,12 @@
         </w:numPr>
       </w:pPr>
       <w:r>
-        <w:t>Er moet een menu komen, simpele woorden boven een afbeelding: start, help highscore, etc. Let op dat mensen die dit spelen geen super gamers zijn dus het hoeft niet heel gek eruit zien. Bijv. voor de grap in een museum ofzo.</w:t>
+        <w:t>Er moet een menu komen, simpele woorden boven een afbeelding:</w:t>
+      </w:r>
+      <w:bookmarkStart w:id="0" w:name="_GoBack"/>
+      <w:bookmarkEnd w:id="0"/>
+      <w:r>
+        <w:t xml:space="preserve"> start, help highscore, etc. Let op dat mensen die dit spelen geen super gamers zijn dus het hoeft niet heel gek eruit zien. Bijv. voor de grap in een museum ofzo.</w:t>
       </w:r>
     </w:p>
     <w:p>
@@ -152,8 +157,6 @@
       <w:r>
         <w:t>Veranderingen overleggen met PO, niks toevoegen zonder zijn toestemming.</w:t>
       </w:r>
-      <w:bookmarkStart w:id="0" w:name="_GoBack"/>
-      <w:bookmarkEnd w:id="0"/>
     </w:p>
     <w:sectPr>
       <w:pgSz w:w="11906" w:h="16838"/>

</xml_diff>